<commit_message>
add and edit files
add and edit files
</commit_message>
<xml_diff>
--- a/plot of Ephalf vs sigma word.docx
+++ b/plot of Ephalf vs sigma word.docx
@@ -59,14 +59,13 @@
         <w:tab/>
         <w:t xml:space="preserve">              </w:t>
       </w:r>
-      <w:bookmarkStart w:id="0" w:name="_GoBack"/>
-      <w:bookmarkEnd w:id="0"/>
+      <w:bookmarkStart w:id="0" w:name="_Hlk495313935"/>
+      <w:bookmarkStart w:id="1" w:name="_GoBack"/>
       <w:r>
         <w:rPr>
           <w:rFonts w:ascii="Times New Roman" w:hAnsi="Times New Roman" w:cs="Times New Roman"/>
           <w:sz w:val="24"/>
           <w:szCs w:val="24"/>
-          <w:highlight w:val="yellow"/>
         </w:rPr>
         <w:t>Fig.</w:t>
       </w:r>
@@ -76,7 +75,7 @@
           <w:sz w:val="24"/>
           <w:szCs w:val="24"/>
         </w:rPr>
-        <w:t xml:space="preserve">  </w:t>
+        <w:t>14.</w:t>
       </w:r>
       <w:r>
         <w:rPr>
@@ -84,7 +83,7 @@
           <w:sz w:val="24"/>
           <w:szCs w:val="24"/>
         </w:rPr>
-        <w:t>Hammett plot for the electrolytic reduction of substituted (</w:t>
+        <w:t xml:space="preserve">  Hammett plot for the electrolytic reduction of substituted (</w:t>
       </w:r>
       <w:r>
         <w:rPr>
@@ -122,19 +121,7 @@
         <w:rPr>
           <w:rFonts w:ascii="Times New Roman" w:hAnsi="Times New Roman" w:cs="Times New Roman"/>
         </w:rPr>
-        <w:t xml:space="preserve">                          (</w:t>
-      </w:r>
-      <w:r>
-        <w:rPr>
-          <w:rFonts w:ascii="Times New Roman" w:hAnsi="Times New Roman" w:cs="Times New Roman"/>
-        </w:rPr>
-        <w:t>first</w:t>
-      </w:r>
-      <w:r>
-        <w:rPr>
-          <w:rFonts w:ascii="Times New Roman" w:hAnsi="Times New Roman" w:cs="Times New Roman"/>
-        </w:rPr>
-        <w:t xml:space="preserve"> peak; numbering as in </w:t>
+        <w:t xml:space="preserve">                          (first peak; numbering as in </w:t>
       </w:r>
       <w:r>
         <w:rPr>
@@ -161,21 +148,11 @@
         <w:rPr>
           <w:rFonts w:ascii="Times New Roman" w:hAnsi="Times New Roman" w:cs="Times New Roman"/>
         </w:rPr>
-        <w:t>.</w:t>
-      </w:r>
-      <w:r>
-        <w:rPr>
-          <w:rFonts w:ascii="Times New Roman" w:hAnsi="Times New Roman" w:cs="Times New Roman"/>
-        </w:rPr>
-        <w:t xml:space="preserve">  Sweep rate = 4</w:t>
-      </w:r>
-      <w:r>
-        <w:rPr>
-          <w:rFonts w:ascii="Times New Roman" w:hAnsi="Times New Roman" w:cs="Times New Roman"/>
-        </w:rPr>
-        <w:t>0 mV/s.</w:t>
+        <w:t>.  Sweep rate = 40 mV/s.</w:t>
       </w:r>
     </w:p>
+    <w:bookmarkEnd w:id="0"/>
+    <w:bookmarkEnd w:id="1"/>
     <w:p>
       <w:pPr>
         <w:rPr>

</xml_diff>